<commit_message>
First four steps added
</commit_message>
<xml_diff>
--- a/AlaskaTasseledCaAnalysisMethods.docx
+++ b/AlaskaTasseledCaAnalysisMethods.docx
@@ -9,6 +9,50 @@
     </w:p>
     <w:p/>
     <w:p>
+      <w:r>
+        <w:t>Peta Library root directory:</w:t>
+      </w:r>
+    </w:p>
+    <w:p>
+      <w:pPr>
+        <w:rPr>
+          <w:rFonts w:ascii="Calibri" w:hAnsi="Calibri" w:cs="Calibri"/>
+        </w:rPr>
+      </w:pPr>
+      <w:r>
+        <w:rPr>
+          <w:rFonts w:ascii="Calibri" w:hAnsi="Calibri" w:cs="Calibri"/>
+          <w:color w:val="000000"/>
+          <w:sz w:val="22"/>
+          <w:szCs w:val="22"/>
+        </w:rPr>
+        <w:t>/work/</w:t>
+      </w:r>
+      <w:proofErr w:type="spellStart"/>
+      <w:r>
+        <w:rPr>
+          <w:rFonts w:ascii="Calibri" w:hAnsi="Calibri" w:cs="Calibri"/>
+          <w:color w:val="000000"/>
+          <w:sz w:val="22"/>
+          <w:szCs w:val="22"/>
+        </w:rPr>
+        <w:t>earthlab</w:t>
+      </w:r>
+      <w:proofErr w:type="spellEnd"/>
+      <w:r>
+        <w:rPr>
+          <w:rFonts w:ascii="Calibri" w:hAnsi="Calibri" w:cs="Calibri"/>
+          <w:color w:val="000000"/>
+          <w:sz w:val="22"/>
+          <w:szCs w:val="22"/>
+        </w:rPr>
+        <w:t>/permafrost/projects/</w:t>
+      </w:r>
+    </w:p>
+    <w:p/>
+    <w:p/>
+    <w:p/>
+    <w:p>
       <w:pPr>
         <w:rPr>
           <w:b/>
@@ -47,10 +91,51 @@
       <w:r>
         <w:t xml:space="preserve"> tool, and are mosaiced using the a buffered shapefile for Alaska and part of the Canada (Yukon).</w:t>
       </w:r>
+      <w:r>
+        <w:t xml:space="preserve"> This return 1 file with each band. Mosaiced raw data are on the </w:t>
+      </w:r>
+      <w:proofErr w:type="spellStart"/>
+      <w:r>
+        <w:t>PetaLibrary</w:t>
+      </w:r>
+      <w:proofErr w:type="spellEnd"/>
     </w:p>
     <w:p/>
     <w:p>
       <w:r>
+        <w:t>Da</w:t>
+      </w:r>
+      <w:r>
+        <w:t xml:space="preserve">ta Location: </w:t>
+      </w:r>
+      <w:proofErr w:type="spellStart"/>
+      <w:r>
+        <w:t>alaskaTasseledCap</w:t>
+      </w:r>
+      <w:proofErr w:type="spellEnd"/>
+      <w:r>
+        <w:t>/</w:t>
+      </w:r>
+      <w:proofErr w:type="spellStart"/>
+      <w:r>
+        <w:t>AppEARS</w:t>
+      </w:r>
+      <w:proofErr w:type="spellEnd"/>
+      <w:r>
+        <w:t>/</w:t>
+      </w:r>
+      <w:proofErr w:type="spellStart"/>
+      <w:r>
+        <w:t>allAK</w:t>
+      </w:r>
+      <w:proofErr w:type="spellEnd"/>
+      <w:r>
+        <w:t>/MOD09A1</w:t>
+      </w:r>
+    </w:p>
+    <w:p/>
+    <w:p>
+      <w:r>
         <w:t xml:space="preserve">Shapefile: </w:t>
       </w:r>
       <w:r>
@@ -78,9 +163,864 @@
       <w:r>
         <w:t>Peta Library location:</w:t>
       </w:r>
+      <w:r>
+        <w:t xml:space="preserve"> </w:t>
+      </w:r>
+      <w:proofErr w:type="spellStart"/>
+      <w:r>
+        <w:t>alaskaTasseledCap</w:t>
+      </w:r>
+      <w:proofErr w:type="spellEnd"/>
+      <w:r>
+        <w:t>/GINA</w:t>
+      </w:r>
+    </w:p>
+    <w:p/>
+    <w:p>
+      <w:pPr>
+        <w:rPr>
+          <w:i/>
+        </w:rPr>
+      </w:pPr>
+      <w:r>
+        <w:rPr>
+          <w:i/>
+        </w:rPr>
+        <w:t>Processing</w:t>
+      </w:r>
+    </w:p>
+    <w:p/>
+    <w:p>
+      <w:pPr>
+        <w:pStyle w:val="ListParagraph"/>
+        <w:numPr>
+          <w:ilvl w:val="0"/>
+          <w:numId w:val="1"/>
+        </w:numPr>
+      </w:pPr>
+      <w:r>
+        <w:t xml:space="preserve">Generate representative </w:t>
+      </w:r>
+      <w:proofErr w:type="spellStart"/>
+      <w:r>
+        <w:t>Tassled</w:t>
+      </w:r>
+      <w:proofErr w:type="spellEnd"/>
+      <w:r>
+        <w:t xml:space="preserve"> Cap images</w:t>
+      </w:r>
+    </w:p>
+    <w:p>
+      <w:pPr>
+        <w:ind w:left="720"/>
+      </w:pPr>
+      <w:r>
+        <w:t xml:space="preserve">MOD09 Data are </w:t>
+      </w:r>
+      <w:r>
+        <w:t xml:space="preserve">processed </w:t>
+      </w:r>
+      <w:r>
+        <w:t xml:space="preserve">to derive the </w:t>
+      </w:r>
+      <w:r>
+        <w:t xml:space="preserve">Tasseled Cap index for each image. The loading are the same as presented in </w:t>
+      </w:r>
+      <w:proofErr w:type="spellStart"/>
+      <w:r>
+        <w:t>Lobser</w:t>
+      </w:r>
+      <w:proofErr w:type="spellEnd"/>
+      <w:r>
+        <w:t xml:space="preserve"> and Cohen (2007). For each year, the median value for each pixel is used and then saved out: one file for TC component (Bright, Green, Wet) each year.</w:t>
+      </w:r>
+    </w:p>
+    <w:p>
+      <w:pPr>
+        <w:ind w:left="720"/>
+      </w:pPr>
+    </w:p>
+    <w:p>
+      <w:pPr>
+        <w:ind w:left="720"/>
+        <w:rPr>
+          <w:b/>
+          <w:bCs/>
+        </w:rPr>
+      </w:pPr>
+      <w:r>
+        <w:t xml:space="preserve">Git Hub Script: </w:t>
+      </w:r>
+      <w:hyperlink r:id="rId5" w:history="1">
+        <w:r>
+          <w:rPr>
+            <w:rStyle w:val="Hyperlink"/>
+            <w:b/>
+            <w:bCs/>
+          </w:rPr>
+          <w:t>alaskaMODISTasCap</w:t>
+        </w:r>
+      </w:hyperlink>
+      <w:r>
+        <w:rPr>
+          <w:b/>
+          <w:bCs/>
+        </w:rPr>
+        <w:t>/procTCTimeSeries.py</w:t>
+      </w:r>
+    </w:p>
+    <w:p>
+      <w:pPr>
+        <w:ind w:left="720"/>
+      </w:pPr>
+      <w:r>
+        <w:t xml:space="preserve">Processed files location: </w:t>
+      </w:r>
+      <w:proofErr w:type="spellStart"/>
+      <w:r>
+        <w:t>alaskaTasseledCap</w:t>
+      </w:r>
+      <w:proofErr w:type="spellEnd"/>
+      <w:r>
+        <w:t>/</w:t>
+      </w:r>
+      <w:proofErr w:type="spellStart"/>
+      <w:r>
+        <w:t>AppEARS</w:t>
+      </w:r>
+      <w:proofErr w:type="spellEnd"/>
+      <w:r>
+        <w:t>/</w:t>
+      </w:r>
+      <w:proofErr w:type="spellStart"/>
+      <w:r>
+        <w:t>allAK</w:t>
+      </w:r>
+      <w:proofErr w:type="spellEnd"/>
+      <w:r>
+        <w:t>/output</w:t>
+      </w:r>
+    </w:p>
+    <w:p>
+      <w:pPr>
+        <w:ind w:left="720"/>
+      </w:pPr>
+    </w:p>
+    <w:p>
+      <w:pPr>
+        <w:pStyle w:val="ListParagraph"/>
+        <w:numPr>
+          <w:ilvl w:val="0"/>
+          <w:numId w:val="1"/>
+        </w:numPr>
+      </w:pPr>
+      <w:r>
+        <w:t>Generate trend images</w:t>
+      </w:r>
+    </w:p>
+    <w:p>
+      <w:pPr>
+        <w:ind w:left="720"/>
+      </w:pPr>
+      <w:r>
+        <w:t xml:space="preserve">Per pixel trends are then calculated </w:t>
+      </w:r>
+      <w:r>
+        <w:t xml:space="preserve">using the Theil-Sen regression. </w:t>
+      </w:r>
+      <w:r>
+        <w:t xml:space="preserve"> </w:t>
+      </w:r>
+    </w:p>
+    <w:p>
+      <w:pPr>
+        <w:ind w:left="720"/>
+      </w:pPr>
+    </w:p>
+    <w:p>
+      <w:pPr>
+        <w:ind w:left="720"/>
+        <w:rPr>
+          <w:rFonts w:asciiTheme="minorHAnsi" w:eastAsiaTheme="minorHAnsi" w:hAnsiTheme="minorHAnsi" w:cstheme="minorBidi"/>
+        </w:rPr>
+      </w:pPr>
+      <w:r>
+        <w:t>Git Hub Script:</w:t>
+      </w:r>
+      <w:r>
+        <w:rPr>
+          <w:rFonts w:ascii="Segoe UI" w:hAnsi="Segoe UI"/>
+          <w:b/>
+          <w:bCs/>
+          <w:color w:val="586069"/>
+        </w:rPr>
+        <w:t xml:space="preserve"> </w:t>
+      </w:r>
+      <w:hyperlink r:id="rId6" w:history="1">
+        <w:r>
+          <w:rPr>
+            <w:rStyle w:val="Hyperlink"/>
+            <w:rFonts w:asciiTheme="minorHAnsi" w:eastAsiaTheme="minorHAnsi" w:hAnsiTheme="minorHAnsi" w:cstheme="minorBidi"/>
+            <w:b/>
+            <w:bCs/>
+          </w:rPr>
+          <w:t>alaskaMODISTasCap</w:t>
+        </w:r>
+      </w:hyperlink>
+      <w:r>
+        <w:rPr>
+          <w:rFonts w:asciiTheme="minorHAnsi" w:eastAsiaTheme="minorHAnsi" w:hAnsiTheme="minorHAnsi" w:cstheme="minorBidi"/>
+        </w:rPr>
+        <w:t>/</w:t>
+      </w:r>
+      <w:r>
+        <w:rPr>
+          <w:rFonts w:asciiTheme="minorHAnsi" w:eastAsiaTheme="minorHAnsi" w:hAnsiTheme="minorHAnsi" w:cstheme="minorBidi"/>
+          <w:b/>
+          <w:bCs/>
+        </w:rPr>
+        <w:t>calcTCTrends.py</w:t>
+      </w:r>
+    </w:p>
+    <w:p>
+      <w:pPr>
+        <w:ind w:left="720"/>
+      </w:pPr>
+      <w:r>
+        <w:t xml:space="preserve">Processed files location: </w:t>
+      </w:r>
+      <w:proofErr w:type="spellStart"/>
+      <w:r>
+        <w:t>alaskaTasseledCap</w:t>
+      </w:r>
+      <w:proofErr w:type="spellEnd"/>
+      <w:r>
+        <w:t>/</w:t>
+      </w:r>
+      <w:proofErr w:type="spellStart"/>
+      <w:r>
+        <w:t>AppEARS</w:t>
+      </w:r>
+      <w:proofErr w:type="spellEnd"/>
+      <w:r>
+        <w:t>/</w:t>
+      </w:r>
+      <w:proofErr w:type="spellStart"/>
+      <w:r>
+        <w:t>allAK</w:t>
+      </w:r>
+      <w:proofErr w:type="spellEnd"/>
+      <w:r>
+        <w:t>/output</w:t>
+      </w:r>
+    </w:p>
+    <w:p>
+      <w:pPr>
+        <w:ind w:left="720"/>
+      </w:pPr>
+    </w:p>
+    <w:p>
+      <w:pPr>
+        <w:pStyle w:val="ListParagraph"/>
+        <w:numPr>
+          <w:ilvl w:val="0"/>
+          <w:numId w:val="1"/>
+        </w:numPr>
+      </w:pPr>
+      <w:r>
+        <w:t xml:space="preserve">Identify structure in data by classifying them </w:t>
+      </w:r>
+    </w:p>
+    <w:p>
+      <w:pPr>
+        <w:ind w:left="720"/>
+      </w:pPr>
+      <w:r>
+        <w:t xml:space="preserve">Several different clustering algorithms were tried, but Gaussian Mixture Clustering seemed to produce interesting results. When considered </w:t>
+      </w:r>
+      <w:proofErr w:type="spellStart"/>
+      <w:r>
+        <w:t>wholeistically</w:t>
+      </w:r>
+      <w:proofErr w:type="spellEnd"/>
+      <w:r>
+        <w:t>, there were ~5 clusters in the data. In particular, fire history is encoded in 1 class, and some type of glacial change seems to be encoded in another class. Remaining 3 are open ended questions (Figure 2).</w:t>
+      </w:r>
+    </w:p>
+    <w:p>
+      <w:pPr>
+        <w:ind w:left="720"/>
+      </w:pPr>
+    </w:p>
+    <w:p>
+      <w:pPr>
+        <w:ind w:left="720"/>
+      </w:pPr>
+      <w:r>
+        <w:rPr>
+          <w:noProof/>
+        </w:rPr>
+        <w:lastRenderedPageBreak/>
+        <w:drawing>
+          <wp:inline distT="0" distB="0" distL="0" distR="0">
+            <wp:extent cx="5842000" cy="4381500"/>
+            <wp:effectExtent l="0" t="0" r="0" b="0"/>
+            <wp:docPr id="1" name="Picture 1"/>
+            <wp:cNvGraphicFramePr>
+              <a:graphicFrameLocks xmlns:a="http://schemas.openxmlformats.org/drawingml/2006/main" noChangeAspect="1"/>
+            </wp:cNvGraphicFramePr>
+            <a:graphic xmlns:a="http://schemas.openxmlformats.org/drawingml/2006/main">
+              <a:graphicData uri="http://schemas.openxmlformats.org/drawingml/2006/picture">
+                <pic:pic xmlns:pic="http://schemas.openxmlformats.org/drawingml/2006/picture">
+                  <pic:nvPicPr>
+                    <pic:cNvPr id="1" name="TC_GausMix_BIC_Curve.png"/>
+                    <pic:cNvPicPr/>
+                  </pic:nvPicPr>
+                  <pic:blipFill>
+                    <a:blip r:embed="rId7">
+                      <a:extLst>
+                        <a:ext uri="{28A0092B-C50C-407E-A947-70E740481C1C}">
+                          <a14:useLocalDpi xmlns:a14="http://schemas.microsoft.com/office/drawing/2010/main" val="0"/>
+                        </a:ext>
+                      </a:extLst>
+                    </a:blip>
+                    <a:stretch>
+                      <a:fillRect/>
+                    </a:stretch>
+                  </pic:blipFill>
+                  <pic:spPr>
+                    <a:xfrm>
+                      <a:off x="0" y="0"/>
+                      <a:ext cx="5842000" cy="4381500"/>
+                    </a:xfrm>
+                    <a:prstGeom prst="rect">
+                      <a:avLst/>
+                    </a:prstGeom>
+                  </pic:spPr>
+                </pic:pic>
+              </a:graphicData>
+            </a:graphic>
+          </wp:inline>
+        </w:drawing>
+      </w:r>
+    </w:p>
+    <w:p>
+      <w:pPr>
+        <w:ind w:left="720"/>
+      </w:pPr>
+      <w:r>
+        <w:t xml:space="preserve">Figure 1: Elbow curve suggests there are approximately 5 clusters in the TC trend data. </w:t>
+      </w:r>
+    </w:p>
+    <w:p>
+      <w:pPr>
+        <w:ind w:left="720"/>
+      </w:pPr>
+    </w:p>
+    <w:p>
+      <w:pPr>
+        <w:ind w:left="720"/>
+      </w:pPr>
+      <w:r>
+        <w:rPr>
+          <w:noProof/>
+        </w:rPr>
+        <w:lastRenderedPageBreak/>
+        <w:drawing>
+          <wp:inline distT="0" distB="0" distL="0" distR="0">
+            <wp:extent cx="5943600" cy="7691755"/>
+            <wp:effectExtent l="0" t="0" r="0" b="4445"/>
+            <wp:docPr id="2" name="Picture 2"/>
+            <wp:cNvGraphicFramePr>
+              <a:graphicFrameLocks xmlns:a="http://schemas.openxmlformats.org/drawingml/2006/main" noChangeAspect="1"/>
+            </wp:cNvGraphicFramePr>
+            <a:graphic xmlns:a="http://schemas.openxmlformats.org/drawingml/2006/main">
+              <a:graphicData uri="http://schemas.openxmlformats.org/drawingml/2006/picture">
+                <pic:pic xmlns:pic="http://schemas.openxmlformats.org/drawingml/2006/picture">
+                  <pic:nvPicPr>
+                    <pic:cNvPr id="2" name="MODIS_TC_Trends_GaussMixClust_5cl.png"/>
+                    <pic:cNvPicPr/>
+                  </pic:nvPicPr>
+                  <pic:blipFill>
+                    <a:blip r:embed="rId8">
+                      <a:extLst>
+                        <a:ext uri="{28A0092B-C50C-407E-A947-70E740481C1C}">
+                          <a14:useLocalDpi xmlns:a14="http://schemas.microsoft.com/office/drawing/2010/main" val="0"/>
+                        </a:ext>
+                      </a:extLst>
+                    </a:blip>
+                    <a:stretch>
+                      <a:fillRect/>
+                    </a:stretch>
+                  </pic:blipFill>
+                  <pic:spPr>
+                    <a:xfrm>
+                      <a:off x="0" y="0"/>
+                      <a:ext cx="5943600" cy="7691755"/>
+                    </a:xfrm>
+                    <a:prstGeom prst="rect">
+                      <a:avLst/>
+                    </a:prstGeom>
+                  </pic:spPr>
+                </pic:pic>
+              </a:graphicData>
+            </a:graphic>
+          </wp:inline>
+        </w:drawing>
+      </w:r>
+    </w:p>
+    <w:p>
+      <w:pPr>
+        <w:ind w:left="720"/>
+      </w:pPr>
+      <w:r>
+        <w:t xml:space="preserve">Figure 2. Tasseled Cap trend data and the resulting Gaussian Mixture Clustering </w:t>
+      </w:r>
+    </w:p>
+    <w:p>
+      <w:pPr>
+        <w:ind w:left="720"/>
+      </w:pPr>
+    </w:p>
+    <w:p>
+      <w:pPr>
+        <w:ind w:left="720"/>
+      </w:pPr>
+    </w:p>
+    <w:p>
+      <w:pPr>
+        <w:ind w:left="720"/>
+        <w:rPr>
+          <w:rFonts w:ascii="Segoe UI" w:hAnsi="Segoe UI"/>
+          <w:b/>
+          <w:bCs/>
+          <w:color w:val="586069"/>
+        </w:rPr>
+      </w:pPr>
+      <w:r>
+        <w:lastRenderedPageBreak/>
+        <w:t>Git Hub Script:</w:t>
+      </w:r>
+      <w:r>
+        <w:rPr>
+          <w:rFonts w:ascii="Segoe UI" w:hAnsi="Segoe UI"/>
+          <w:b/>
+          <w:bCs/>
+          <w:color w:val="586069"/>
+        </w:rPr>
+        <w:t xml:space="preserve"> </w:t>
+      </w:r>
+      <w:hyperlink r:id="rId9" w:history="1">
+        <w:r>
+          <w:rPr>
+            <w:rStyle w:val="Hyperlink"/>
+            <w:rFonts w:ascii="Segoe UI" w:hAnsi="Segoe UI"/>
+            <w:b/>
+            <w:bCs/>
+          </w:rPr>
+          <w:t>alaskaMODISTasCap</w:t>
+        </w:r>
+      </w:hyperlink>
+      <w:r>
+        <w:rPr>
+          <w:rFonts w:ascii="Segoe UI" w:hAnsi="Segoe UI"/>
+          <w:b/>
+          <w:bCs/>
+          <w:color w:val="586069"/>
+        </w:rPr>
+        <w:t>/idNumGaussMixClust.py</w:t>
+      </w:r>
+    </w:p>
+    <w:p>
+      <w:pPr>
+        <w:ind w:left="720"/>
+      </w:pPr>
+      <w:r>
+        <w:t xml:space="preserve">Processed files location: </w:t>
+      </w:r>
+      <w:proofErr w:type="spellStart"/>
+      <w:r>
+        <w:t>alaskaTasseledCap</w:t>
+      </w:r>
+      <w:proofErr w:type="spellEnd"/>
+      <w:r>
+        <w:t>/</w:t>
+      </w:r>
+      <w:proofErr w:type="spellStart"/>
+      <w:r>
+        <w:t>AppEARS</w:t>
+      </w:r>
+      <w:proofErr w:type="spellEnd"/>
+      <w:r>
+        <w:t>/</w:t>
+      </w:r>
+      <w:proofErr w:type="spellStart"/>
+      <w:r>
+        <w:t>allAK</w:t>
+      </w:r>
+      <w:proofErr w:type="spellEnd"/>
+      <w:r>
+        <w:t>/output</w:t>
+      </w:r>
+    </w:p>
+    <w:p>
+      <w:pPr>
+        <w:ind w:left="720"/>
+      </w:pPr>
+      <w:r>
+        <w:t xml:space="preserve">Images: </w:t>
+      </w:r>
+      <w:proofErr w:type="spellStart"/>
+      <w:r>
+        <w:t>alaskaTasseledCap</w:t>
+      </w:r>
+      <w:proofErr w:type="spellEnd"/>
+      <w:r>
+        <w:t>/</w:t>
+      </w:r>
+      <w:proofErr w:type="spellStart"/>
+      <w:r>
+        <w:t>AppEARS</w:t>
+      </w:r>
+      <w:proofErr w:type="spellEnd"/>
+      <w:r>
+        <w:t>/</w:t>
+      </w:r>
+      <w:proofErr w:type="spellStart"/>
+      <w:r>
+        <w:t>allAK</w:t>
+      </w:r>
+      <w:proofErr w:type="spellEnd"/>
+      <w:r>
+        <w:t>/images</w:t>
+      </w:r>
+    </w:p>
+    <w:p>
+      <w:pPr>
+        <w:ind w:left="720"/>
+      </w:pPr>
+      <w:r>
+        <w:t xml:space="preserve">Maps: </w:t>
+      </w:r>
+      <w:r>
+        <w:t>/work/</w:t>
+      </w:r>
+      <w:proofErr w:type="spellStart"/>
+      <w:r>
+        <w:t>earthlab</w:t>
+      </w:r>
+      <w:proofErr w:type="spellEnd"/>
+      <w:r>
+        <w:t>/permafrost/projects/maps</w:t>
+      </w:r>
+    </w:p>
+    <w:p>
+      <w:pPr>
+        <w:ind w:left="720"/>
+      </w:pPr>
+    </w:p>
+    <w:p>
+      <w:pPr>
+        <w:pStyle w:val="ListParagraph"/>
+        <w:numPr>
+          <w:ilvl w:val="0"/>
+          <w:numId w:val="1"/>
+        </w:numPr>
+      </w:pPr>
+      <w:r>
+        <w:t>Comparisons with Permafrost Zonation Index</w:t>
+      </w:r>
+    </w:p>
+    <w:p>
+      <w:pPr>
+        <w:ind w:left="720"/>
+      </w:pPr>
+      <w:r>
+        <w:t xml:space="preserve">Comparisons between the Permafrost Zonation Index (Gruber 2012) </w:t>
+      </w:r>
+      <w:r>
+        <w:t>and the TC t</w:t>
+      </w:r>
+      <w:r>
+        <w:t>rends data</w:t>
+      </w:r>
+      <w:r>
+        <w:t xml:space="preserve"> (Figure 3)</w:t>
+      </w:r>
+    </w:p>
+    <w:p>
+      <w:pPr>
+        <w:ind w:left="720"/>
+      </w:pPr>
+    </w:p>
+    <w:p>
+      <w:pPr>
+        <w:ind w:left="720"/>
+      </w:pPr>
+      <w:r>
+        <w:rPr>
+          <w:noProof/>
+        </w:rPr>
+        <w:drawing>
+          <wp:inline distT="0" distB="0" distL="0" distR="0">
+            <wp:extent cx="5943600" cy="3578225"/>
+            <wp:effectExtent l="0" t="0" r="0" b="3175"/>
+            <wp:docPr id="3" name="Picture 3"/>
+            <wp:cNvGraphicFramePr>
+              <a:graphicFrameLocks xmlns:a="http://schemas.openxmlformats.org/drawingml/2006/main" noChangeAspect="1"/>
+            </wp:cNvGraphicFramePr>
+            <a:graphic xmlns:a="http://schemas.openxmlformats.org/drawingml/2006/main">
+              <a:graphicData uri="http://schemas.openxmlformats.org/drawingml/2006/picture">
+                <pic:pic xmlns:pic="http://schemas.openxmlformats.org/drawingml/2006/picture">
+                  <pic:nvPicPr>
+                    <pic:cNvPr id="3" name="TC_Trends_by_PermafrostZone_ConfInterval_Hist2.png"/>
+                    <pic:cNvPicPr/>
+                  </pic:nvPicPr>
+                  <pic:blipFill>
+                    <a:blip r:embed="rId10">
+                      <a:extLst>
+                        <a:ext uri="{28A0092B-C50C-407E-A947-70E740481C1C}">
+                          <a14:useLocalDpi xmlns:a14="http://schemas.microsoft.com/office/drawing/2010/main" val="0"/>
+                        </a:ext>
+                      </a:extLst>
+                    </a:blip>
+                    <a:stretch>
+                      <a:fillRect/>
+                    </a:stretch>
+                  </pic:blipFill>
+                  <pic:spPr>
+                    <a:xfrm>
+                      <a:off x="0" y="0"/>
+                      <a:ext cx="5943600" cy="3578225"/>
+                    </a:xfrm>
+                    <a:prstGeom prst="rect">
+                      <a:avLst/>
+                    </a:prstGeom>
+                  </pic:spPr>
+                </pic:pic>
+              </a:graphicData>
+            </a:graphic>
+          </wp:inline>
+        </w:drawing>
+      </w:r>
+    </w:p>
+    <w:p>
+      <w:pPr>
+        <w:ind w:left="720"/>
+      </w:pPr>
+      <w:r>
+        <w:t>Figure 3. Averaged Tasseled Cap trends aggregated for individual  PZI zones.</w:t>
+      </w:r>
+    </w:p>
+    <w:p>
+      <w:pPr>
+        <w:ind w:left="720"/>
+      </w:pPr>
+    </w:p>
+    <w:p>
+      <w:pPr>
+        <w:ind w:left="720"/>
+      </w:pPr>
+    </w:p>
+    <w:p>
+      <w:pPr>
+        <w:ind w:left="720"/>
+        <w:rPr>
+          <w:rFonts w:ascii="Segoe UI" w:hAnsi="Segoe UI"/>
+          <w:b/>
+          <w:bCs/>
+          <w:color w:val="586069"/>
+        </w:rPr>
+      </w:pPr>
+      <w:r>
+        <w:t>Git Hub Script:</w:t>
+      </w:r>
+      <w:r>
+        <w:rPr>
+          <w:rFonts w:ascii="Segoe UI" w:hAnsi="Segoe UI"/>
+          <w:b/>
+          <w:bCs/>
+          <w:color w:val="586069"/>
+        </w:rPr>
+        <w:t xml:space="preserve"> </w:t>
+      </w:r>
+      <w:hyperlink r:id="rId11" w:history="1">
+        <w:r>
+          <w:rPr>
+            <w:rStyle w:val="Hyperlink"/>
+            <w:rFonts w:ascii="Segoe UI" w:hAnsi="Segoe UI"/>
+            <w:b/>
+            <w:bCs/>
+          </w:rPr>
+          <w:t>alaskaMODISTasCap</w:t>
+        </w:r>
+      </w:hyperlink>
+      <w:r>
+        <w:rPr>
+          <w:rFonts w:ascii="Segoe UI" w:hAnsi="Segoe UI"/>
+          <w:b/>
+          <w:bCs/>
+          <w:color w:val="586069"/>
+        </w:rPr>
+        <w:t>/exploreAKTasselCap_vs_PZI_Data.py</w:t>
+      </w:r>
+    </w:p>
+    <w:p>
+      <w:pPr>
+        <w:ind w:left="720"/>
+      </w:pPr>
+      <w:r>
+        <w:t xml:space="preserve">Processed files location: </w:t>
+      </w:r>
+      <w:proofErr w:type="spellStart"/>
+      <w:r>
+        <w:t>alaskaTasseledCap</w:t>
+      </w:r>
+      <w:proofErr w:type="spellEnd"/>
+      <w:r>
+        <w:t>/</w:t>
+      </w:r>
+      <w:proofErr w:type="spellStart"/>
+      <w:r>
+        <w:t>AppEARS</w:t>
+      </w:r>
+      <w:proofErr w:type="spellEnd"/>
+      <w:r>
+        <w:t>/</w:t>
+      </w:r>
+      <w:proofErr w:type="spellStart"/>
+      <w:r>
+        <w:t>allAK</w:t>
+      </w:r>
+      <w:proofErr w:type="spellEnd"/>
+      <w:r>
+        <w:t>/output</w:t>
+      </w:r>
+    </w:p>
+    <w:p>
+      <w:pPr>
+        <w:ind w:left="720"/>
+      </w:pPr>
+      <w:r>
+        <w:t xml:space="preserve">Image Locations: </w:t>
+      </w:r>
+      <w:proofErr w:type="spellStart"/>
+      <w:r>
+        <w:t>alaskaTasseledCap</w:t>
+      </w:r>
+      <w:proofErr w:type="spellEnd"/>
+      <w:r>
+        <w:t>/</w:t>
+      </w:r>
+      <w:proofErr w:type="spellStart"/>
+      <w:r>
+        <w:t>AppEARS</w:t>
+      </w:r>
+      <w:proofErr w:type="spellEnd"/>
+      <w:r>
+        <w:t>/</w:t>
+      </w:r>
+      <w:proofErr w:type="spellStart"/>
+      <w:r>
+        <w:t>allAK</w:t>
+      </w:r>
+      <w:proofErr w:type="spellEnd"/>
+      <w:r>
+        <w:t>/images</w:t>
+      </w:r>
+    </w:p>
+    <w:p>
+      <w:pPr>
+        <w:ind w:left="720"/>
+      </w:pPr>
+      <w:r>
+        <w:t xml:space="preserve">Maps: </w:t>
+      </w:r>
+      <w:r>
+        <w:t>/work/</w:t>
+      </w:r>
+      <w:proofErr w:type="spellStart"/>
+      <w:r>
+        <w:t>earthlab</w:t>
+      </w:r>
+      <w:proofErr w:type="spellEnd"/>
+      <w:r>
+        <w:t>/permafrost/projects/maps</w:t>
+      </w:r>
+    </w:p>
+    <w:p>
+      <w:pPr>
+        <w:ind w:left="720"/>
+      </w:pPr>
+    </w:p>
+    <w:p>
+      <w:pPr>
+        <w:ind w:left="720"/>
+      </w:pPr>
       <w:bookmarkStart w:id="0" w:name="_GoBack"/>
       <w:bookmarkEnd w:id="0"/>
     </w:p>
+    <w:p>
+      <w:pPr>
+        <w:ind w:left="720"/>
+      </w:pPr>
+    </w:p>
+    <w:p>
+      <w:pPr>
+        <w:ind w:left="720"/>
+      </w:pPr>
+    </w:p>
+    <w:p>
+      <w:pPr>
+        <w:ind w:left="720"/>
+      </w:pPr>
+    </w:p>
+    <w:p>
+      <w:pPr>
+        <w:rPr>
+          <w:b/>
+        </w:rPr>
+      </w:pPr>
+      <w:r>
+        <w:rPr>
+          <w:b/>
+        </w:rPr>
+        <w:t>References</w:t>
+      </w:r>
+    </w:p>
+    <w:p>
+      <w:proofErr w:type="spellStart"/>
+      <w:r>
+        <w:t>Lobser</w:t>
+      </w:r>
+      <w:proofErr w:type="spellEnd"/>
+      <w:r>
+        <w:t xml:space="preserve"> &amp; Cohen (2007) MODIS </w:t>
+      </w:r>
+      <w:proofErr w:type="spellStart"/>
+      <w:r>
+        <w:t>tasselled</w:t>
+      </w:r>
+      <w:proofErr w:type="spellEnd"/>
+      <w:r>
+        <w:t xml:space="preserve"> cap: land cover characteristics</w:t>
+      </w:r>
+      <w:r>
+        <w:t xml:space="preserve"> </w:t>
+      </w:r>
+      <w:r>
+        <w:t>expressed through transformed MODIS data, International Journal of</w:t>
+      </w:r>
+      <w:r>
+        <w:t xml:space="preserve"> </w:t>
+      </w:r>
+      <w:r>
+        <w:t>Remote Sensing, 28:22, 5079-5101, DOI: 10.1080/01431160701253303</w:t>
+      </w:r>
+    </w:p>
+    <w:p/>
+    <w:p/>
+    <w:p/>
     <w:sectPr>
       <w:pgSz w:w="12240" w:h="15840"/>
       <w:pgMar w:top="1440" w:right="1440" w:bottom="1440" w:left="1440" w:header="720" w:footer="720" w:gutter="0"/>
@@ -89,6 +1029,100 @@
     </w:sectPr>
   </w:body>
 </w:document>
+</file>
+
+<file path=word/numbering.xml><?xml version="1.0" encoding="utf-8"?>
+<w:numbering xmlns:wpc="http://schemas.microsoft.com/office/word/2010/wordprocessingCanvas" xmlns:cx="http://schemas.microsoft.com/office/drawing/2014/chartex" xmlns:cx1="http://schemas.microsoft.com/office/drawing/2015/9/8/chartex" xmlns:cx2="http://schemas.microsoft.com/office/drawing/2015/10/21/chartex" xmlns:cx3="http://schemas.microsoft.com/office/drawing/2016/5/9/chartex" xmlns:cx4="http://schemas.microsoft.com/office/drawing/2016/5/10/chartex" xmlns:cx5="http://schemas.microsoft.com/office/drawing/2016/5/11/chartex" xmlns:cx6="http://schemas.microsoft.com/office/drawing/2016/5/12/chartex" xmlns:cx7="http://schemas.microsoft.com/office/drawing/2016/5/13/chartex" xmlns:cx8="http://schemas.microsoft.com/office/drawing/2016/5/14/chartex" xmlns:mc="http://schemas.openxmlformats.org/markup-compatibility/2006" xmlns:aink="http://schemas.microsoft.com/office/drawing/2016/ink" xmlns:am3d="http://schemas.microsoft.com/office/drawing/2017/model3d" xmlns:o="urn:schemas-microsoft-com:office:office" xmlns:r="http://schemas.openxmlformats.org/officeDocument/2006/relationships" xmlns:m="http://schemas.openxmlformats.org/officeDocument/2006/math" xmlns:v="urn:schemas-microsoft-com:vml" xmlns:wp14="http://schemas.microsoft.com/office/word/2010/wordprocessingDrawing" xmlns:wp="http://schemas.openxmlformats.org/drawingml/2006/wordprocessingDrawing" xmlns:w10="urn:schemas-microsoft-com:office:word" xmlns:w="http://schemas.openxmlformats.org/wordprocessingml/2006/main" xmlns:w14="http://schemas.microsoft.com/office/word/2010/wordml" xmlns:w15="http://schemas.microsoft.com/office/word/2012/wordml" xmlns:w16cid="http://schemas.microsoft.com/office/word/2016/wordml/cid" xmlns:w16se="http://schemas.microsoft.com/office/word/2015/wordml/symex" xmlns:wpg="http://schemas.microsoft.com/office/word/2010/wordprocessingGroup" xmlns:wpi="http://schemas.microsoft.com/office/word/2010/wordprocessingInk" xmlns:wne="http://schemas.microsoft.com/office/word/2006/wordml" xmlns:wps="http://schemas.microsoft.com/office/word/2010/wordprocessingShape" mc:Ignorable="w14 w15 w16se w16cid wp14">
+  <w:abstractNum w:abstractNumId="0" w15:restartNumberingAfterBreak="0">
+    <w:nsid w:val="3D23397A"/>
+    <w:multiLevelType w:val="hybridMultilevel"/>
+    <w:tmpl w:val="8898C394"/>
+    <w:lvl w:ilvl="0" w:tplc="0409000F">
+      <w:start w:val="1"/>
+      <w:numFmt w:val="decimal"/>
+      <w:lvlText w:val="%1."/>
+      <w:lvlJc w:val="left"/>
+      <w:pPr>
+        <w:ind w:left="720" w:hanging="360"/>
+      </w:pPr>
+    </w:lvl>
+    <w:lvl w:ilvl="1" w:tplc="04090019" w:tentative="1">
+      <w:start w:val="1"/>
+      <w:numFmt w:val="lowerLetter"/>
+      <w:lvlText w:val="%2."/>
+      <w:lvlJc w:val="left"/>
+      <w:pPr>
+        <w:ind w:left="1440" w:hanging="360"/>
+      </w:pPr>
+    </w:lvl>
+    <w:lvl w:ilvl="2" w:tplc="0409001B" w:tentative="1">
+      <w:start w:val="1"/>
+      <w:numFmt w:val="lowerRoman"/>
+      <w:lvlText w:val="%3."/>
+      <w:lvlJc w:val="right"/>
+      <w:pPr>
+        <w:ind w:left="2160" w:hanging="180"/>
+      </w:pPr>
+    </w:lvl>
+    <w:lvl w:ilvl="3" w:tplc="0409000F" w:tentative="1">
+      <w:start w:val="1"/>
+      <w:numFmt w:val="decimal"/>
+      <w:lvlText w:val="%4."/>
+      <w:lvlJc w:val="left"/>
+      <w:pPr>
+        <w:ind w:left="2880" w:hanging="360"/>
+      </w:pPr>
+    </w:lvl>
+    <w:lvl w:ilvl="4" w:tplc="04090019" w:tentative="1">
+      <w:start w:val="1"/>
+      <w:numFmt w:val="lowerLetter"/>
+      <w:lvlText w:val="%5."/>
+      <w:lvlJc w:val="left"/>
+      <w:pPr>
+        <w:ind w:left="3600" w:hanging="360"/>
+      </w:pPr>
+    </w:lvl>
+    <w:lvl w:ilvl="5" w:tplc="0409001B" w:tentative="1">
+      <w:start w:val="1"/>
+      <w:numFmt w:val="lowerRoman"/>
+      <w:lvlText w:val="%6."/>
+      <w:lvlJc w:val="right"/>
+      <w:pPr>
+        <w:ind w:left="4320" w:hanging="180"/>
+      </w:pPr>
+    </w:lvl>
+    <w:lvl w:ilvl="6" w:tplc="0409000F" w:tentative="1">
+      <w:start w:val="1"/>
+      <w:numFmt w:val="decimal"/>
+      <w:lvlText w:val="%7."/>
+      <w:lvlJc w:val="left"/>
+      <w:pPr>
+        <w:ind w:left="5040" w:hanging="360"/>
+      </w:pPr>
+    </w:lvl>
+    <w:lvl w:ilvl="7" w:tplc="04090019" w:tentative="1">
+      <w:start w:val="1"/>
+      <w:numFmt w:val="lowerLetter"/>
+      <w:lvlText w:val="%8."/>
+      <w:lvlJc w:val="left"/>
+      <w:pPr>
+        <w:ind w:left="5760" w:hanging="360"/>
+      </w:pPr>
+    </w:lvl>
+    <w:lvl w:ilvl="8" w:tplc="0409001B" w:tentative="1">
+      <w:start w:val="1"/>
+      <w:numFmt w:val="lowerRoman"/>
+      <w:lvlText w:val="%9."/>
+      <w:lvlJc w:val="right"/>
+      <w:pPr>
+        <w:ind w:left="6480" w:hanging="180"/>
+      </w:pPr>
+    </w:lvl>
+  </w:abstractNum>
+  <w:num w:numId="1">
+    <w:abstractNumId w:val="0"/>
+  </w:num>
+</w:numbering>
 </file>
 
 <file path=word/styles.xml><?xml version="1.0" encoding="utf-8"?>
@@ -482,11 +1516,14 @@
   <w:style w:type="paragraph" w:default="1" w:styleId="Normal">
     <w:name w:val="Normal"/>
     <w:qFormat/>
+    <w:rsid w:val="003E1C9F"/>
+    <w:rPr>
+      <w:rFonts w:ascii="Times New Roman" w:eastAsia="Times New Roman" w:hAnsi="Times New Roman" w:cs="Times New Roman"/>
+    </w:rPr>
   </w:style>
   <w:style w:type="character" w:default="1" w:styleId="DefaultParagraphFont">
     <w:name w:val="Default Paragraph Font"/>
     <w:uiPriority w:val="1"/>
-    <w:semiHidden/>
     <w:unhideWhenUsed/>
   </w:style>
   <w:style w:type="table" w:default="1" w:styleId="TableNormal">
@@ -509,6 +1546,53 @@
     <w:uiPriority w:val="99"/>
     <w:semiHidden/>
     <w:unhideWhenUsed/>
+  </w:style>
+  <w:style w:type="character" w:styleId="Hyperlink">
+    <w:name w:val="Hyperlink"/>
+    <w:basedOn w:val="DefaultParagraphFont"/>
+    <w:uiPriority w:val="99"/>
+    <w:unhideWhenUsed/>
+    <w:rsid w:val="00D41EB8"/>
+    <w:rPr>
+      <w:color w:val="0563C1" w:themeColor="hyperlink"/>
+      <w:u w:val="single"/>
+    </w:rPr>
+  </w:style>
+  <w:style w:type="character" w:styleId="UnresolvedMention">
+    <w:name w:val="Unresolved Mention"/>
+    <w:basedOn w:val="DefaultParagraphFont"/>
+    <w:uiPriority w:val="99"/>
+    <w:rsid w:val="00D41EB8"/>
+    <w:rPr>
+      <w:color w:val="605E5C"/>
+      <w:shd w:val="clear" w:color="auto" w:fill="E1DFDD"/>
+    </w:rPr>
+  </w:style>
+  <w:style w:type="paragraph" w:styleId="ListParagraph">
+    <w:name w:val="List Paragraph"/>
+    <w:basedOn w:val="Normal"/>
+    <w:uiPriority w:val="34"/>
+    <w:qFormat/>
+    <w:rsid w:val="00D41EB8"/>
+    <w:pPr>
+      <w:ind w:left="720"/>
+      <w:contextualSpacing/>
+    </w:pPr>
+    <w:rPr>
+      <w:rFonts w:asciiTheme="minorHAnsi" w:eastAsiaTheme="minorHAnsi" w:hAnsiTheme="minorHAnsi" w:cstheme="minorBidi"/>
+    </w:rPr>
+  </w:style>
+  <w:style w:type="character" w:styleId="FollowedHyperlink">
+    <w:name w:val="FollowedHyperlink"/>
+    <w:basedOn w:val="DefaultParagraphFont"/>
+    <w:uiPriority w:val="99"/>
+    <w:semiHidden/>
+    <w:unhideWhenUsed/>
+    <w:rsid w:val="00D41EB8"/>
+    <w:rPr>
+      <w:color w:val="954F72" w:themeColor="followedHyperlink"/>
+      <w:u w:val="single"/>
+    </w:rPr>
   </w:style>
 </w:styles>
 </file>

</xml_diff>